<commit_message>
dodan opis kode v poročilo
</commit_message>
<xml_diff>
--- a/Valovna-enačba.docx
+++ b/Valovna-enačba.docx
@@ -1067,17 +1067,7 @@
               <w:rFonts w:ascii="Cambria Math" w:hAnsi="Cambria Math" w:cs="Segoe UI"/>
               <w:sz w:val="24"/>
             </w:rPr>
-            <m:t xml:space="preserve"> = g(x,y</m:t>
-          </m:r>
-          <m:r>
-            <m:rPr>
-              <m:sty m:val="p"/>
-            </m:rPr>
-            <w:rPr>
-              <w:rFonts w:ascii="Cambria Math" w:hAnsi="Cambria Math" w:cs="Segoe UI"/>
-              <w:sz w:val="24"/>
-            </w:rPr>
-            <m:t>)</m:t>
+            <m:t xml:space="preserve"> = g(x,y)</m:t>
           </m:r>
         </m:oMath>
       </m:oMathPara>
@@ -1555,6 +1545,9 @@
             <m:t>)</m:t>
           </m:r>
           <m:r>
+            <m:rPr>
+              <m:sty m:val="p"/>
+            </m:rPr>
             <w:rPr>
               <w:rFonts w:ascii="Segoe UI" w:eastAsiaTheme="minorEastAsia" w:hAnsi="Segoe UI" w:cs="Segoe UI"/>
               <w:sz w:val="24"/>
@@ -2418,16 +2411,7 @@
           <w:rFonts w:ascii="Segoe UI" w:hAnsi="Segoe UI" w:cs="Segoe UI"/>
           <w:sz w:val="24"/>
         </w:rPr>
-        <w:t>enač</w:t>
-      </w:r>
-      <w:bookmarkStart w:id="0" w:name="_GoBack"/>
-      <w:bookmarkEnd w:id="0"/>
-      <w:r>
-        <w:rPr>
-          <w:rFonts w:ascii="Segoe UI" w:hAnsi="Segoe UI" w:cs="Segoe UI"/>
-          <w:sz w:val="24"/>
-        </w:rPr>
-        <w:t>b za pospešek posameznih toč</w:t>
+        <w:t>enačb za pospešek posameznih toč</w:t>
       </w:r>
       <w:r>
         <w:rPr>
@@ -3431,6 +3415,9 @@
             <m:t>*h</m:t>
           </m:r>
           <m:r>
+            <m:rPr>
+              <m:sty m:val="p"/>
+            </m:rPr>
             <w:rPr>
               <w:rFonts w:ascii="Segoe UI" w:eastAsiaTheme="minorEastAsia" w:hAnsi="Segoe UI" w:cs="Segoe UI"/>
             </w:rPr>
@@ -3716,13 +3703,7 @@
             <w:rPr>
               <w:rFonts w:ascii="Cambria Math" w:hAnsi="Cambria Math" w:cs="Segoe UI"/>
             </w:rPr>
-            <m:t>*h</m:t>
-          </m:r>
-          <m:r>
-            <w:rPr>
-              <w:rFonts w:ascii="Cambria Math" w:hAnsi="Cambria Math" w:cs="Segoe UI"/>
-            </w:rPr>
-            <m:t xml:space="preserve"> </m:t>
+            <m:t xml:space="preserve">*h </m:t>
           </m:r>
         </m:oMath>
       </m:oMathPara>
@@ -3871,13 +3852,7 @@
             <w:rPr>
               <w:rFonts w:ascii="Cambria Math" w:hAnsi="Cambria Math" w:cs="Segoe UI"/>
             </w:rPr>
-            <m:t>*</m:t>
-          </m:r>
-          <m:r>
-            <w:rPr>
-              <w:rFonts w:ascii="Cambria Math" w:hAnsi="Cambria Math" w:cs="Segoe UI"/>
-            </w:rPr>
-            <m:t>h</m:t>
+            <m:t>*h</m:t>
           </m:r>
         </m:oMath>
       </m:oMathPara>
@@ -4026,13 +4001,7 @@
             <w:rPr>
               <w:rFonts w:ascii="Cambria Math" w:hAnsi="Cambria Math" w:cs="Segoe UI"/>
             </w:rPr>
-            <m:t>*</m:t>
-          </m:r>
-          <m:r>
-            <w:rPr>
-              <w:rFonts w:ascii="Cambria Math" w:hAnsi="Cambria Math" w:cs="Segoe UI"/>
-            </w:rPr>
-            <m:t>h</m:t>
+            <m:t>*h</m:t>
           </m:r>
         </m:oMath>
       </m:oMathPara>
@@ -4129,13 +4098,7 @@
             <w:rPr>
               <w:rFonts w:ascii="Cambria Math" w:hAnsi="Cambria Math" w:cs="Segoe UI"/>
             </w:rPr>
-            <m:t>*</m:t>
-          </m:r>
-          <m:r>
-            <w:rPr>
-              <w:rFonts w:ascii="Cambria Math" w:hAnsi="Cambria Math" w:cs="Segoe UI"/>
-            </w:rPr>
-            <m:t>h</m:t>
+            <m:t>*h</m:t>
           </m:r>
         </m:oMath>
       </m:oMathPara>
@@ -4374,13 +4337,7 @@
             <w:rPr>
               <w:rFonts w:ascii="Cambria Math" w:hAnsi="Cambria Math" w:cs="Segoe UI"/>
             </w:rPr>
-            <m:t>)</m:t>
-          </m:r>
-          <m:r>
-            <w:rPr>
-              <w:rFonts w:ascii="Cambria Math" w:hAnsi="Cambria Math" w:cs="Segoe UI"/>
-            </w:rPr>
-            <m:t xml:space="preserve"> </m:t>
+            <m:t xml:space="preserve">) </m:t>
           </m:r>
         </m:oMath>
       </m:oMathPara>
@@ -4824,6 +4781,53 @@
     </w:p>
     <w:p>
       <w:pPr>
+        <w:spacing w:after="120" w:line="288" w:lineRule="auto"/>
+        <w:jc w:val="both"/>
+        <w:textAlignment w:val="baseline"/>
+        <w:rPr>
+          <w:rFonts w:ascii="Segoe UI" w:eastAsia="Times New Roman" w:hAnsi="Segoe UI" w:cs="Segoe UI"/>
+          <w:bCs/>
+          <w:color w:val="000000"/>
+          <w:sz w:val="24"/>
+          <w:lang w:eastAsia="sl-SI"/>
+        </w:rPr>
+      </w:pPr>
+      <w:r>
+        <w:rPr>
+          <w:rFonts w:ascii="Segoe UI" w:eastAsia="Times New Roman" w:hAnsi="Segoe UI" w:cs="Segoe UI"/>
+          <w:bCs/>
+          <w:color w:val="000000"/>
+          <w:sz w:val="24"/>
+          <w:lang w:eastAsia="sl-SI"/>
+        </w:rPr>
+        <w:t xml:space="preserve">Z reševanjem smo po predlogu mentorja začeli v Javi. Sestavili smo grafični uporabniški vmesnik in sami naredili tudi vizualizacijo: razred Image, ki smo ga barvali »na roke«. Kljub precejšnji količini vloženega dela je program imel težavo: rešitev je zelo hitro postala nestabilna. Tudi asistenta po dolgem pregledu kode nista našla težave, zato smo se odločili za </w:t>
+      </w:r>
+      <w:r>
+        <w:rPr>
+          <w:rFonts w:ascii="Segoe UI" w:eastAsia="Times New Roman" w:hAnsi="Segoe UI" w:cs="Segoe UI"/>
+          <w:bCs/>
+          <w:color w:val="000000"/>
+          <w:sz w:val="24"/>
+          <w:lang w:eastAsia="sl-SI"/>
+        </w:rPr>
+        <w:t>migracijo v Octave. To je bila dobra odločitev tudi zaradi kvalitete prikaza: Octavova funkcija surf vizualizira dosti bolje (in je enostavna za uporabo) kot bi mi lahko sami v Javi brez uporabe zunanjih knjižnic</w:t>
+      </w:r>
+    </w:p>
+    <w:p>
+      <w:pPr>
+        <w:spacing w:after="120" w:line="288" w:lineRule="auto"/>
+        <w:textAlignment w:val="baseline"/>
+        <w:rPr>
+          <w:rFonts w:ascii="Segoe UI" w:eastAsia="Times New Roman" w:hAnsi="Segoe UI" w:cs="Segoe UI"/>
+          <w:bCs/>
+          <w:color w:val="000000"/>
+          <w:sz w:val="24"/>
+          <w:lang w:eastAsia="sl-SI"/>
+        </w:rPr>
+      </w:pPr>
+    </w:p>
+    <w:p>
+      <w:pPr>
         <w:numPr>
           <w:ilvl w:val="2"/>
           <w:numId w:val="5"/>
@@ -4849,6 +4853,433 @@
           <w:lang w:eastAsia="sl-SI"/>
         </w:rPr>
         <w:t>Rešitev v Octave</w:t>
+      </w:r>
+    </w:p>
+    <w:p>
+      <w:pPr>
+        <w:spacing w:after="120" w:line="288" w:lineRule="auto"/>
+        <w:jc w:val="both"/>
+        <w:textAlignment w:val="baseline"/>
+        <w:rPr>
+          <w:rFonts w:ascii="Segoe UI" w:eastAsia="Times New Roman" w:hAnsi="Segoe UI" w:cs="Segoe UI"/>
+          <w:bCs/>
+          <w:color w:val="000000"/>
+          <w:sz w:val="24"/>
+          <w:lang w:eastAsia="sl-SI"/>
+        </w:rPr>
+      </w:pPr>
+      <w:r>
+        <w:rPr>
+          <w:rFonts w:ascii="Segoe UI" w:eastAsia="Times New Roman" w:hAnsi="Segoe UI" w:cs="Segoe UI"/>
+          <w:bCs/>
+          <w:color w:val="000000"/>
+          <w:sz w:val="24"/>
+          <w:lang w:eastAsia="sl-SI"/>
+        </w:rPr>
+        <w:t xml:space="preserve">Naša končna rešitev teče v Octavu. Sestavljena je iz ene datoteke (mogoče bi se dalo bolje strukturirati, vendar je problem v ogromnem številu parametrov, ki jih rabiš povsod). Glavna funkcija je valovna (zacetniPogoj, okolica), katere parametra pomenita začetne valove in statične dele. </w:t>
+      </w:r>
+      <w:r>
+        <w:rPr>
+          <w:rFonts w:ascii="Segoe UI" w:eastAsia="Times New Roman" w:hAnsi="Segoe UI" w:cs="Segoe UI"/>
+          <w:bCs/>
+          <w:color w:val="000000"/>
+          <w:sz w:val="24"/>
+          <w:lang w:eastAsia="sl-SI"/>
+        </w:rPr>
+        <w:t>Vse ostale parametre se nastavlja znotraj funkcije, po vrsti so:</w:t>
+      </w:r>
+    </w:p>
+    <w:p>
+      <w:pPr>
+        <w:pStyle w:val="Odstavekseznama"/>
+        <w:numPr>
+          <w:ilvl w:val="0"/>
+          <w:numId w:val="13"/>
+        </w:numPr>
+        <w:spacing w:after="120" w:line="288" w:lineRule="auto"/>
+        <w:jc w:val="both"/>
+        <w:textAlignment w:val="baseline"/>
+        <w:rPr>
+          <w:rFonts w:ascii="Segoe UI" w:eastAsia="Times New Roman" w:hAnsi="Segoe UI" w:cs="Segoe UI"/>
+          <w:bCs/>
+          <w:color w:val="000000"/>
+          <w:sz w:val="24"/>
+          <w:lang w:eastAsia="sl-SI"/>
+        </w:rPr>
+      </w:pPr>
+      <w:r>
+        <w:rPr>
+          <w:rFonts w:ascii="Segoe UI" w:eastAsia="Times New Roman" w:hAnsi="Segoe UI" w:cs="Segoe UI"/>
+          <w:bCs/>
+          <w:color w:val="000000"/>
+          <w:sz w:val="24"/>
+          <w:lang w:eastAsia="sl-SI"/>
+        </w:rPr>
+        <w:lastRenderedPageBreak/>
+        <w:t>n: velikost mreže (vpliva na hitrost procesiranja)</w:t>
+      </w:r>
+    </w:p>
+    <w:p>
+      <w:pPr>
+        <w:pStyle w:val="Odstavekseznama"/>
+        <w:numPr>
+          <w:ilvl w:val="0"/>
+          <w:numId w:val="13"/>
+        </w:numPr>
+        <w:spacing w:after="120" w:line="288" w:lineRule="auto"/>
+        <w:jc w:val="both"/>
+        <w:textAlignment w:val="baseline"/>
+        <w:rPr>
+          <w:rFonts w:ascii="Segoe UI" w:eastAsia="Times New Roman" w:hAnsi="Segoe UI" w:cs="Segoe UI"/>
+          <w:bCs/>
+          <w:color w:val="000000"/>
+          <w:sz w:val="24"/>
+          <w:lang w:eastAsia="sl-SI"/>
+        </w:rPr>
+      </w:pPr>
+      <w:r>
+        <w:rPr>
+          <w:rFonts w:ascii="Segoe UI" w:eastAsia="Times New Roman" w:hAnsi="Segoe UI" w:cs="Segoe UI"/>
+          <w:bCs/>
+          <w:color w:val="000000"/>
+          <w:sz w:val="24"/>
+          <w:lang w:eastAsia="sl-SI"/>
+        </w:rPr>
+        <w:t>v, u, w: matrike za hitrosti, pozicije in uteži delov mreže</w:t>
+      </w:r>
+    </w:p>
+    <w:p>
+      <w:pPr>
+        <w:pStyle w:val="Odstavekseznama"/>
+        <w:numPr>
+          <w:ilvl w:val="0"/>
+          <w:numId w:val="13"/>
+        </w:numPr>
+        <w:spacing w:after="120" w:line="288" w:lineRule="auto"/>
+        <w:jc w:val="both"/>
+        <w:textAlignment w:val="baseline"/>
+        <w:rPr>
+          <w:rFonts w:ascii="Segoe UI" w:eastAsia="Times New Roman" w:hAnsi="Segoe UI" w:cs="Segoe UI"/>
+          <w:bCs/>
+          <w:color w:val="000000"/>
+          <w:sz w:val="24"/>
+          <w:lang w:eastAsia="sl-SI"/>
+        </w:rPr>
+      </w:pPr>
+      <w:r>
+        <w:rPr>
+          <w:rFonts w:ascii="Segoe UI" w:eastAsia="Times New Roman" w:hAnsi="Segoe UI" w:cs="Segoe UI"/>
+          <w:bCs/>
+          <w:color w:val="000000"/>
+          <w:sz w:val="24"/>
+          <w:lang w:eastAsia="sl-SI"/>
+        </w:rPr>
+        <w:t>c: hitrost valovanja (vpliva na hitrost širjenja valov)</w:t>
+      </w:r>
+    </w:p>
+    <w:p>
+      <w:pPr>
+        <w:pStyle w:val="Odstavekseznama"/>
+        <w:numPr>
+          <w:ilvl w:val="0"/>
+          <w:numId w:val="13"/>
+        </w:numPr>
+        <w:spacing w:after="120" w:line="288" w:lineRule="auto"/>
+        <w:jc w:val="both"/>
+        <w:textAlignment w:val="baseline"/>
+        <w:rPr>
+          <w:rFonts w:ascii="Segoe UI" w:eastAsia="Times New Roman" w:hAnsi="Segoe UI" w:cs="Segoe UI"/>
+          <w:bCs/>
+          <w:color w:val="000000"/>
+          <w:sz w:val="24"/>
+          <w:lang w:eastAsia="sl-SI"/>
+        </w:rPr>
+      </w:pPr>
+      <w:r>
+        <w:rPr>
+          <w:rFonts w:ascii="Segoe UI" w:eastAsia="Times New Roman" w:hAnsi="Segoe UI" w:cs="Segoe UI"/>
+          <w:bCs/>
+          <w:color w:val="000000"/>
+          <w:sz w:val="24"/>
+          <w:lang w:eastAsia="sl-SI"/>
+        </w:rPr>
+        <w:t>h: razlike med točkami (diferenca)</w:t>
+      </w:r>
+    </w:p>
+    <w:p>
+      <w:pPr>
+        <w:pStyle w:val="Odstavekseznama"/>
+        <w:numPr>
+          <w:ilvl w:val="0"/>
+          <w:numId w:val="13"/>
+        </w:numPr>
+        <w:spacing w:after="120" w:line="288" w:lineRule="auto"/>
+        <w:jc w:val="both"/>
+        <w:textAlignment w:val="baseline"/>
+        <w:rPr>
+          <w:rFonts w:ascii="Segoe UI" w:eastAsia="Times New Roman" w:hAnsi="Segoe UI" w:cs="Segoe UI"/>
+          <w:bCs/>
+          <w:color w:val="000000"/>
+          <w:sz w:val="24"/>
+          <w:lang w:eastAsia="sl-SI"/>
+        </w:rPr>
+      </w:pPr>
+      <w:r>
+        <w:rPr>
+          <w:rFonts w:ascii="Segoe UI" w:eastAsia="Times New Roman" w:hAnsi="Segoe UI" w:cs="Segoe UI"/>
+          <w:bCs/>
+          <w:color w:val="000000"/>
+          <w:sz w:val="24"/>
+          <w:lang w:eastAsia="sl-SI"/>
+        </w:rPr>
+        <w:t>dt: časovni korak</w:t>
+      </w:r>
+    </w:p>
+    <w:p>
+      <w:pPr>
+        <w:pStyle w:val="Odstavekseznama"/>
+        <w:numPr>
+          <w:ilvl w:val="0"/>
+          <w:numId w:val="13"/>
+        </w:numPr>
+        <w:spacing w:after="120" w:line="288" w:lineRule="auto"/>
+        <w:jc w:val="both"/>
+        <w:textAlignment w:val="baseline"/>
+        <w:rPr>
+          <w:rFonts w:ascii="Segoe UI" w:eastAsia="Times New Roman" w:hAnsi="Segoe UI" w:cs="Segoe UI"/>
+          <w:bCs/>
+          <w:color w:val="000000"/>
+          <w:sz w:val="24"/>
+          <w:lang w:eastAsia="sl-SI"/>
+        </w:rPr>
+      </w:pPr>
+      <w:r>
+        <w:rPr>
+          <w:rFonts w:ascii="Segoe UI" w:eastAsia="Times New Roman" w:hAnsi="Segoe UI" w:cs="Segoe UI"/>
+          <w:bCs/>
+          <w:color w:val="000000"/>
+          <w:sz w:val="24"/>
+          <w:lang w:eastAsia="sl-SI"/>
+        </w:rPr>
+        <w:t>rob: pove, ali so robovi statični ali dinamični</w:t>
+      </w:r>
+    </w:p>
+    <w:p>
+      <w:pPr>
+        <w:pStyle w:val="Odstavekseznama"/>
+        <w:numPr>
+          <w:ilvl w:val="0"/>
+          <w:numId w:val="13"/>
+        </w:numPr>
+        <w:spacing w:after="120" w:line="288" w:lineRule="auto"/>
+        <w:jc w:val="both"/>
+        <w:textAlignment w:val="baseline"/>
+        <w:rPr>
+          <w:rFonts w:ascii="Segoe UI" w:eastAsia="Times New Roman" w:hAnsi="Segoe UI" w:cs="Segoe UI"/>
+          <w:bCs/>
+          <w:color w:val="000000"/>
+          <w:sz w:val="24"/>
+          <w:lang w:eastAsia="sl-SI"/>
+        </w:rPr>
+      </w:pPr>
+      <w:r>
+        <w:rPr>
+          <w:rFonts w:ascii="Segoe UI" w:eastAsia="Times New Roman" w:hAnsi="Segoe UI" w:cs="Segoe UI"/>
+          <w:bCs/>
+          <w:color w:val="000000"/>
+          <w:sz w:val="24"/>
+          <w:lang w:eastAsia="sl-SI"/>
+        </w:rPr>
+        <w:t>stIteracij: koliko korakov bomo izračunali</w:t>
+      </w:r>
+    </w:p>
+    <w:p>
+      <w:pPr>
+        <w:pStyle w:val="Odstavekseznama"/>
+        <w:numPr>
+          <w:ilvl w:val="0"/>
+          <w:numId w:val="13"/>
+        </w:numPr>
+        <w:spacing w:after="120" w:line="288" w:lineRule="auto"/>
+        <w:jc w:val="both"/>
+        <w:textAlignment w:val="baseline"/>
+        <w:rPr>
+          <w:rFonts w:ascii="Segoe UI" w:eastAsia="Times New Roman" w:hAnsi="Segoe UI" w:cs="Segoe UI"/>
+          <w:bCs/>
+          <w:color w:val="000000"/>
+          <w:sz w:val="24"/>
+          <w:lang w:eastAsia="sl-SI"/>
+        </w:rPr>
+      </w:pPr>
+      <w:r>
+        <w:rPr>
+          <w:rFonts w:ascii="Segoe UI" w:eastAsia="Times New Roman" w:hAnsi="Segoe UI" w:cs="Segoe UI"/>
+          <w:bCs/>
+          <w:color w:val="000000"/>
+          <w:sz w:val="24"/>
+          <w:lang w:eastAsia="sl-SI"/>
+        </w:rPr>
+        <w:t>metoda: izbira metode za reševanje diferencialnih enačb</w:t>
+      </w:r>
+    </w:p>
+    <w:p>
+      <w:pPr>
+        <w:pStyle w:val="Odstavekseznama"/>
+        <w:numPr>
+          <w:ilvl w:val="0"/>
+          <w:numId w:val="13"/>
+        </w:numPr>
+        <w:spacing w:after="120" w:line="288" w:lineRule="auto"/>
+        <w:jc w:val="both"/>
+        <w:textAlignment w:val="baseline"/>
+        <w:rPr>
+          <w:rFonts w:ascii="Segoe UI" w:eastAsia="Times New Roman" w:hAnsi="Segoe UI" w:cs="Segoe UI"/>
+          <w:bCs/>
+          <w:color w:val="000000"/>
+          <w:sz w:val="24"/>
+          <w:lang w:eastAsia="sl-SI"/>
+        </w:rPr>
+      </w:pPr>
+      <w:r>
+        <w:rPr>
+          <w:rFonts w:ascii="Segoe UI" w:eastAsia="Times New Roman" w:hAnsi="Segoe UI" w:cs="Segoe UI"/>
+          <w:bCs/>
+          <w:color w:val="000000"/>
+          <w:sz w:val="24"/>
+          <w:lang w:eastAsia="sl-SI"/>
+        </w:rPr>
+        <w:t>definicije začetnih pogojev in statičnih okolic</w:t>
+      </w:r>
+    </w:p>
+    <w:p>
+      <w:pPr>
+        <w:spacing w:after="120" w:line="288" w:lineRule="auto"/>
+        <w:jc w:val="both"/>
+        <w:textAlignment w:val="baseline"/>
+        <w:rPr>
+          <w:rFonts w:ascii="Segoe UI" w:eastAsia="Times New Roman" w:hAnsi="Segoe UI" w:cs="Segoe UI"/>
+          <w:bCs/>
+          <w:color w:val="000000"/>
+          <w:sz w:val="24"/>
+          <w:lang w:eastAsia="sl-SI"/>
+        </w:rPr>
+      </w:pPr>
+      <w:r>
+        <w:rPr>
+          <w:rFonts w:ascii="Segoe UI" w:eastAsia="Times New Roman" w:hAnsi="Segoe UI" w:cs="Segoe UI"/>
+          <w:bCs/>
+          <w:color w:val="000000"/>
+          <w:sz w:val="24"/>
+          <w:lang w:eastAsia="sl-SI"/>
+        </w:rPr>
+        <w:t>V glavni zanki gre</w:t>
+      </w:r>
+      <w:r>
+        <w:rPr>
+          <w:rFonts w:ascii="Segoe UI" w:eastAsia="Times New Roman" w:hAnsi="Segoe UI" w:cs="Segoe UI"/>
+          <w:bCs/>
+          <w:color w:val="000000"/>
+          <w:sz w:val="24"/>
+          <w:lang w:eastAsia="sl-SI"/>
+        </w:rPr>
+        <w:t xml:space="preserve"> </w:t>
+      </w:r>
+      <w:r>
+        <w:rPr>
+          <w:rFonts w:ascii="Segoe UI" w:eastAsia="Times New Roman" w:hAnsi="Segoe UI" w:cs="Segoe UI"/>
+          <w:bCs/>
+          <w:color w:val="000000"/>
+          <w:sz w:val="24"/>
+          <w:lang w:eastAsia="sl-SI"/>
+        </w:rPr>
+        <w:t>postopek tako</w:t>
+      </w:r>
+      <w:r>
+        <w:rPr>
+          <w:rFonts w:ascii="Segoe UI" w:eastAsia="Times New Roman" w:hAnsi="Segoe UI" w:cs="Segoe UI"/>
+          <w:bCs/>
+          <w:color w:val="000000"/>
+          <w:sz w:val="24"/>
+          <w:lang w:eastAsia="sl-SI"/>
+        </w:rPr>
+        <w:t>: po formuli izračunamo pospeške za točke in nato rešimo sistem diferencialnih enačb z izbrano metodo. Če so robovi fiksni, jih nastavimo na 0, upoštevamo pa tudi uteži t</w:t>
+      </w:r>
+      <w:bookmarkStart w:id="0" w:name="_GoBack"/>
+      <w:bookmarkEnd w:id="0"/>
+      <w:r>
+        <w:rPr>
+          <w:rFonts w:ascii="Segoe UI" w:eastAsia="Times New Roman" w:hAnsi="Segoe UI" w:cs="Segoe UI"/>
+          <w:bCs/>
+          <w:color w:val="000000"/>
+          <w:sz w:val="24"/>
+          <w:lang w:eastAsia="sl-SI"/>
+        </w:rPr>
+        <w:t>očk</w:t>
+      </w:r>
+      <w:r>
+        <w:rPr>
+          <w:rFonts w:ascii="Segoe UI" w:eastAsia="Times New Roman" w:hAnsi="Segoe UI" w:cs="Segoe UI"/>
+          <w:bCs/>
+          <w:color w:val="000000"/>
+          <w:sz w:val="24"/>
+          <w:lang w:eastAsia="sl-SI"/>
+        </w:rPr>
+        <w:t xml:space="preserve"> (koliko se sploh premikajo, od 0 do 1)</w:t>
+      </w:r>
+      <w:r>
+        <w:rPr>
+          <w:rFonts w:ascii="Segoe UI" w:eastAsia="Times New Roman" w:hAnsi="Segoe UI" w:cs="Segoe UI"/>
+          <w:bCs/>
+          <w:color w:val="000000"/>
+          <w:sz w:val="24"/>
+          <w:lang w:eastAsia="sl-SI"/>
+        </w:rPr>
+        <w:t xml:space="preserve">. </w:t>
+      </w:r>
+      <w:r>
+        <w:rPr>
+          <w:rFonts w:ascii="Segoe UI" w:eastAsia="Times New Roman" w:hAnsi="Segoe UI" w:cs="Segoe UI"/>
+          <w:bCs/>
+          <w:color w:val="000000"/>
+          <w:sz w:val="24"/>
+          <w:lang w:eastAsia="sl-SI"/>
+        </w:rPr>
+        <w:t>Nato nastavimo okolico za prikaz (ne računamo s tistimi vrednostmi, ker bi zmeraj dodajale energijo), izrišemo pa samo ob vsaki 15. iteraciji zanke (ker je izris časovno zahteven, za to uporabimo funkcijo surf). Spodaj sta še funkciji za izračun matrike pospeškov in energije (več o tem v naslednjih točkah).</w:t>
+      </w:r>
+    </w:p>
+    <w:p>
+      <w:pPr>
+        <w:spacing w:after="120" w:line="288" w:lineRule="auto"/>
+        <w:jc w:val="both"/>
+        <w:textAlignment w:val="baseline"/>
+        <w:rPr>
+          <w:rFonts w:ascii="Segoe UI" w:eastAsia="Times New Roman" w:hAnsi="Segoe UI" w:cs="Segoe UI"/>
+          <w:bCs/>
+          <w:color w:val="000000"/>
+          <w:sz w:val="24"/>
+          <w:lang w:eastAsia="sl-SI"/>
+        </w:rPr>
+      </w:pPr>
+      <w:r>
+        <w:rPr>
+          <w:rFonts w:ascii="Segoe UI" w:eastAsia="Times New Roman" w:hAnsi="Segoe UI" w:cs="Segoe UI"/>
+          <w:bCs/>
+          <w:color w:val="000000"/>
+          <w:sz w:val="24"/>
+          <w:lang w:eastAsia="sl-SI"/>
+        </w:rPr>
+        <w:br/>
+        <w:t>V končni fazi se je Octave izkazal za dosti bolj primernega za našo nalogo, saj podpira matrično računanje, ki zaradi optimizirane implementacije računanje pohitri.</w:t>
+      </w:r>
+      <w:r>
+        <w:rPr>
+          <w:rFonts w:ascii="Segoe UI" w:eastAsia="Times New Roman" w:hAnsi="Segoe UI" w:cs="Segoe UI"/>
+          <w:bCs/>
+          <w:color w:val="000000"/>
+          <w:sz w:val="24"/>
+          <w:lang w:eastAsia="sl-SI"/>
+        </w:rPr>
+        <w:t xml:space="preserve"> Vsa koda je tudi pokomentirana.</w:t>
       </w:r>
     </w:p>
     <w:p>
@@ -5190,6 +5621,7 @@
       <w:r>
         <w:rPr>
           <w:noProof/>
+          <w:lang w:eastAsia="sl-SI"/>
         </w:rPr>
         <w:lastRenderedPageBreak/>
         <w:drawing>
@@ -5400,6 +5832,7 @@
           <w:rFonts w:ascii="Segoe UI" w:eastAsia="Times New Roman" w:hAnsi="Segoe UI" w:cs="Segoe UI"/>
           <w:b/>
           <w:bCs/>
+          <w:noProof/>
           <w:color w:val="000000"/>
           <w:sz w:val="28"/>
           <w:lang w:eastAsia="sl-SI"/>
@@ -5781,6 +6214,118 @@
 <file path=word/numbering.xml><?xml version="1.0" encoding="utf-8"?>
 <w:numbering xmlns:wpc="http://schemas.microsoft.com/office/word/2010/wordprocessingCanvas" xmlns:mc="http://schemas.openxmlformats.org/markup-compatibility/2006" xmlns:o="urn:schemas-microsoft-com:office:office" xmlns:r="http://schemas.openxmlformats.org/officeDocument/2006/relationships" xmlns:m="http://schemas.openxmlformats.org/officeDocument/2006/math" xmlns:v="urn:schemas-microsoft-com:vml" xmlns:wp14="http://schemas.microsoft.com/office/word/2010/wordprocessingDrawing" xmlns:wp="http://schemas.openxmlformats.org/drawingml/2006/wordprocessingDrawing" xmlns:w10="urn:schemas-microsoft-com:office:word" xmlns:w="http://schemas.openxmlformats.org/wordprocessingml/2006/main" xmlns:w14="http://schemas.microsoft.com/office/word/2010/wordml" xmlns:w15="http://schemas.microsoft.com/office/word/2012/wordml" xmlns:wpg="http://schemas.microsoft.com/office/word/2010/wordprocessingGroup" xmlns:wpi="http://schemas.microsoft.com/office/word/2010/wordprocessingInk" xmlns:wne="http://schemas.microsoft.com/office/word/2006/wordml" xmlns:wps="http://schemas.microsoft.com/office/word/2010/wordprocessingShape" mc:Ignorable="w14 w15 wp14">
   <w:abstractNum w:abstractNumId="0">
+    <w:nsid w:val="04A725AF"/>
+    <w:multiLevelType w:val="hybridMultilevel"/>
+    <w:tmpl w:val="AD54F7D6"/>
+    <w:lvl w:ilvl="0" w:tplc="24DA24EA">
+      <w:numFmt w:val="bullet"/>
+      <w:lvlText w:val="-"/>
+      <w:lvlJc w:val="left"/>
+      <w:pPr>
+        <w:ind w:left="720" w:hanging="360"/>
+      </w:pPr>
+      <w:rPr>
+        <w:rFonts w:ascii="Segoe UI" w:eastAsia="Times New Roman" w:hAnsi="Segoe UI" w:cs="Segoe UI" w:hint="default"/>
+      </w:rPr>
+    </w:lvl>
+    <w:lvl w:ilvl="1" w:tplc="04240003" w:tentative="1">
+      <w:start w:val="1"/>
+      <w:numFmt w:val="bullet"/>
+      <w:lvlText w:val="o"/>
+      <w:lvlJc w:val="left"/>
+      <w:pPr>
+        <w:ind w:left="1440" w:hanging="360"/>
+      </w:pPr>
+      <w:rPr>
+        <w:rFonts w:ascii="Courier New" w:hAnsi="Courier New" w:cs="Courier New" w:hint="default"/>
+      </w:rPr>
+    </w:lvl>
+    <w:lvl w:ilvl="2" w:tplc="04240005" w:tentative="1">
+      <w:start w:val="1"/>
+      <w:numFmt w:val="bullet"/>
+      <w:lvlText w:val=""/>
+      <w:lvlJc w:val="left"/>
+      <w:pPr>
+        <w:ind w:left="2160" w:hanging="360"/>
+      </w:pPr>
+      <w:rPr>
+        <w:rFonts w:ascii="Wingdings" w:hAnsi="Wingdings" w:hint="default"/>
+      </w:rPr>
+    </w:lvl>
+    <w:lvl w:ilvl="3" w:tplc="04240001" w:tentative="1">
+      <w:start w:val="1"/>
+      <w:numFmt w:val="bullet"/>
+      <w:lvlText w:val=""/>
+      <w:lvlJc w:val="left"/>
+      <w:pPr>
+        <w:ind w:left="2880" w:hanging="360"/>
+      </w:pPr>
+      <w:rPr>
+        <w:rFonts w:ascii="Symbol" w:hAnsi="Symbol" w:hint="default"/>
+      </w:rPr>
+    </w:lvl>
+    <w:lvl w:ilvl="4" w:tplc="04240003" w:tentative="1">
+      <w:start w:val="1"/>
+      <w:numFmt w:val="bullet"/>
+      <w:lvlText w:val="o"/>
+      <w:lvlJc w:val="left"/>
+      <w:pPr>
+        <w:ind w:left="3600" w:hanging="360"/>
+      </w:pPr>
+      <w:rPr>
+        <w:rFonts w:ascii="Courier New" w:hAnsi="Courier New" w:cs="Courier New" w:hint="default"/>
+      </w:rPr>
+    </w:lvl>
+    <w:lvl w:ilvl="5" w:tplc="04240005" w:tentative="1">
+      <w:start w:val="1"/>
+      <w:numFmt w:val="bullet"/>
+      <w:lvlText w:val=""/>
+      <w:lvlJc w:val="left"/>
+      <w:pPr>
+        <w:ind w:left="4320" w:hanging="360"/>
+      </w:pPr>
+      <w:rPr>
+        <w:rFonts w:ascii="Wingdings" w:hAnsi="Wingdings" w:hint="default"/>
+      </w:rPr>
+    </w:lvl>
+    <w:lvl w:ilvl="6" w:tplc="04240001" w:tentative="1">
+      <w:start w:val="1"/>
+      <w:numFmt w:val="bullet"/>
+      <w:lvlText w:val=""/>
+      <w:lvlJc w:val="left"/>
+      <w:pPr>
+        <w:ind w:left="5040" w:hanging="360"/>
+      </w:pPr>
+      <w:rPr>
+        <w:rFonts w:ascii="Symbol" w:hAnsi="Symbol" w:hint="default"/>
+      </w:rPr>
+    </w:lvl>
+    <w:lvl w:ilvl="7" w:tplc="04240003" w:tentative="1">
+      <w:start w:val="1"/>
+      <w:numFmt w:val="bullet"/>
+      <w:lvlText w:val="o"/>
+      <w:lvlJc w:val="left"/>
+      <w:pPr>
+        <w:ind w:left="5760" w:hanging="360"/>
+      </w:pPr>
+      <w:rPr>
+        <w:rFonts w:ascii="Courier New" w:hAnsi="Courier New" w:cs="Courier New" w:hint="default"/>
+      </w:rPr>
+    </w:lvl>
+    <w:lvl w:ilvl="8" w:tplc="04240005" w:tentative="1">
+      <w:start w:val="1"/>
+      <w:numFmt w:val="bullet"/>
+      <w:lvlText w:val=""/>
+      <w:lvlJc w:val="left"/>
+      <w:pPr>
+        <w:ind w:left="6480" w:hanging="360"/>
+      </w:pPr>
+      <w:rPr>
+        <w:rFonts w:ascii="Wingdings" w:hAnsi="Wingdings" w:hint="default"/>
+      </w:rPr>
+    </w:lvl>
+  </w:abstractNum>
+  <w:abstractNum w:abstractNumId="1">
     <w:nsid w:val="1E4032DC"/>
     <w:multiLevelType w:val="hybridMultilevel"/>
     <w:tmpl w:val="87D8E6B6"/>
@@ -5870,7 +6415,7 @@
       </w:pPr>
     </w:lvl>
   </w:abstractNum>
-  <w:abstractNum w:abstractNumId="1">
+  <w:abstractNum w:abstractNumId="2">
     <w:nsid w:val="22BE0F2F"/>
     <w:multiLevelType w:val="multilevel"/>
     <w:tmpl w:val="5AEA48A4"/>
@@ -5983,7 +6528,7 @@
       </w:pPr>
     </w:lvl>
   </w:abstractNum>
-  <w:abstractNum w:abstractNumId="2">
+  <w:abstractNum w:abstractNumId="3">
     <w:nsid w:val="268A35EB"/>
     <w:multiLevelType w:val="multilevel"/>
     <w:tmpl w:val="8EDC1206"/>
@@ -6096,7 +6641,7 @@
       </w:pPr>
     </w:lvl>
   </w:abstractNum>
-  <w:abstractNum w:abstractNumId="3">
+  <w:abstractNum w:abstractNumId="4">
     <w:nsid w:val="268C780D"/>
     <w:multiLevelType w:val="hybridMultilevel"/>
     <w:tmpl w:val="8C2E61E4"/>
@@ -6186,7 +6731,7 @@
       </w:pPr>
     </w:lvl>
   </w:abstractNum>
-  <w:abstractNum w:abstractNumId="4">
+  <w:abstractNum w:abstractNumId="5">
     <w:nsid w:val="39A64B00"/>
     <w:multiLevelType w:val="hybridMultilevel"/>
     <w:tmpl w:val="D2B858DC"/>
@@ -6275,7 +6820,7 @@
       </w:pPr>
     </w:lvl>
   </w:abstractNum>
-  <w:abstractNum w:abstractNumId="5">
+  <w:abstractNum w:abstractNumId="6">
     <w:nsid w:val="77D44B03"/>
     <w:multiLevelType w:val="multilevel"/>
     <w:tmpl w:val="CCBCCA10"/>
@@ -6389,10 +6934,10 @@
     </w:lvl>
   </w:abstractNum>
   <w:num w:numId="1">
-    <w:abstractNumId w:val="2"/>
+    <w:abstractNumId w:val="3"/>
   </w:num>
   <w:num w:numId="2">
-    <w:abstractNumId w:val="5"/>
+    <w:abstractNumId w:val="6"/>
     <w:lvlOverride w:ilvl="0">
       <w:lvl w:ilvl="0">
         <w:numFmt w:val="decimal"/>
@@ -6402,7 +6947,7 @@
     </w:lvlOverride>
   </w:num>
   <w:num w:numId="3">
-    <w:abstractNumId w:val="1"/>
+    <w:abstractNumId w:val="2"/>
     <w:lvlOverride w:ilvl="0">
       <w:lvl w:ilvl="0">
         <w:numFmt w:val="decimal"/>
@@ -6412,7 +6957,7 @@
     </w:lvlOverride>
   </w:num>
   <w:num w:numId="4">
-    <w:abstractNumId w:val="1"/>
+    <w:abstractNumId w:val="2"/>
     <w:lvlOverride w:ilvl="0">
       <w:lvl w:ilvl="0">
         <w:start w:val="3"/>
@@ -6566,7 +7111,7 @@
     </w:lvlOverride>
   </w:num>
   <w:num w:numId="5">
-    <w:abstractNumId w:val="1"/>
+    <w:abstractNumId w:val="2"/>
     <w:lvlOverride w:ilvl="0">
       <w:lvl w:ilvl="0">
         <w:start w:val="3"/>
@@ -6716,7 +7261,7 @@
     </w:lvlOverride>
   </w:num>
   <w:num w:numId="6">
-    <w:abstractNumId w:val="1"/>
+    <w:abstractNumId w:val="2"/>
     <w:lvlOverride w:ilvl="0">
       <w:lvl w:ilvl="0">
         <w:start w:val="1"/>
@@ -6867,7 +7412,7 @@
     </w:lvlOverride>
   </w:num>
   <w:num w:numId="7">
-    <w:abstractNumId w:val="1"/>
+    <w:abstractNumId w:val="2"/>
     <w:lvlOverride w:ilvl="0">
       <w:lvl w:ilvl="0">
         <w:numFmt w:val="decimal"/>
@@ -6884,7 +7429,7 @@
     </w:lvlOverride>
   </w:num>
   <w:num w:numId="8">
-    <w:abstractNumId w:val="1"/>
+    <w:abstractNumId w:val="2"/>
     <w:lvlOverride w:ilvl="0">
       <w:lvl w:ilvl="0">
         <w:numFmt w:val="decimal"/>
@@ -6901,7 +7446,7 @@
     </w:lvlOverride>
   </w:num>
   <w:num w:numId="9">
-    <w:abstractNumId w:val="1"/>
+    <w:abstractNumId w:val="2"/>
     <w:lvlOverride w:ilvl="0">
       <w:lvl w:ilvl="0">
         <w:numFmt w:val="decimal"/>
@@ -6918,12 +7463,15 @@
     </w:lvlOverride>
   </w:num>
   <w:num w:numId="10">
-    <w:abstractNumId w:val="3"/>
+    <w:abstractNumId w:val="4"/>
   </w:num>
   <w:num w:numId="11">
-    <w:abstractNumId w:val="4"/>
+    <w:abstractNumId w:val="5"/>
   </w:num>
   <w:num w:numId="12">
+    <w:abstractNumId w:val="1"/>
+  </w:num>
+  <w:num w:numId="13">
     <w:abstractNumId w:val="0"/>
   </w:num>
 </w:numbering>
@@ -7326,6 +7874,7 @@
   <w:style w:type="character" w:default="1" w:styleId="Privzetapisavaodstavka">
     <w:name w:val="Default Paragraph Font"/>
     <w:uiPriority w:val="1"/>
+    <w:semiHidden/>
     <w:unhideWhenUsed/>
   </w:style>
   <w:style w:type="table" w:default="1" w:styleId="Navadnatabela">

</xml_diff>